<commit_message>
Se actulizo el archivo momento I
</commit_message>
<xml_diff>
--- a/Momento I/momento1_revenge_of_it.docx
+++ b/Momento I/momento1_revenge_of_it.docx
@@ -42,6 +42,106 @@
       <w:pPr>
         <w:jc w:val="both"/>
         <w:rPr>
+          <w:b/>
+          <w:bCs/>
+          <w:sz w:val="24"/>
+          <w:szCs w:val="24"/>
+        </w:rPr>
+      </w:pPr>
+      <w:r>
+        <w:rPr>
+          <w:b/>
+          <w:bCs/>
+          <w:sz w:val="24"/>
+          <w:szCs w:val="24"/>
+        </w:rPr>
+        <w:t>Capitulo:</w:t>
+      </w:r>
+      <w:r>
+        <w:rPr>
+          <w:b/>
+          <w:bCs/>
+          <w:sz w:val="24"/>
+          <w:szCs w:val="24"/>
+        </w:rPr>
+        <w:t xml:space="preserve"> </w:t>
+      </w:r>
+    </w:p>
+    <w:p>
+      <w:pPr>
+        <w:jc w:val="both"/>
+        <w:rPr>
+          <w:sz w:val="24"/>
+          <w:szCs w:val="24"/>
+        </w:rPr>
+      </w:pPr>
+      <w:r>
+        <w:rPr>
+          <w:sz w:val="24"/>
+          <w:szCs w:val="24"/>
+        </w:rPr>
+        <w:t xml:space="preserve">El capitulo se basa en las dos películas del payaso it. El cual inicia con una sipnosis </w:t>
+      </w:r>
+      <w:r>
+        <w:rPr>
+          <w:sz w:val="24"/>
+          <w:szCs w:val="24"/>
+        </w:rPr>
+        <w:t>dando a entender un poco la historia.</w:t>
+      </w:r>
+      <w:r>
+        <w:rPr>
+          <w:sz w:val="24"/>
+          <w:szCs w:val="24"/>
+        </w:rPr>
+        <w:t xml:space="preserve"> Se muestran Homero y a Marge en su adolescencia, y otros personajes que acompañan a los protagonistas. Los personajes están investigando sobre it y se dan cuenta que es un payaso llamado </w:t>
+      </w:r>
+      <w:r>
+        <w:rPr>
+          <w:sz w:val="24"/>
+          <w:szCs w:val="24"/>
+        </w:rPr>
+        <w:t>Krusto</w:t>
+      </w:r>
+      <w:r>
+        <w:rPr>
+          <w:sz w:val="24"/>
+          <w:szCs w:val="24"/>
+        </w:rPr>
+        <w:t xml:space="preserve"> el cual aparece cada 27 años. It sale de un TV e intenta comer a uno de los personajes</w:t>
+      </w:r>
+      <w:r>
+        <w:rPr>
+          <w:sz w:val="24"/>
+          <w:szCs w:val="24"/>
+        </w:rPr>
+        <w:t>, homero lleno de valentía desconecta el tv e it desaparece. Los personajes se dirigen a una casa abandonada donde se encuentra it, allí homero lanza bombas al payaso. It piensa que es gracioso y se come la bombas, hasta que llega un momento donde resulta explotando.</w:t>
+      </w:r>
+    </w:p>
+    <w:p>
+      <w:pPr>
+        <w:jc w:val="center"/>
+        <w:rPr>
+          <w:b/>
+          <w:bCs/>
+          <w:sz w:val="24"/>
+          <w:szCs w:val="24"/>
+        </w:rPr>
+      </w:pPr>
+      <w:r>
+        <w:rPr>
+          <w:b/>
+          <w:bCs/>
+          <w:sz w:val="24"/>
+          <w:szCs w:val="24"/>
+        </w:rPr>
+        <w:t>El juego</w:t>
+      </w:r>
+    </w:p>
+    <w:p>
+      <w:pPr>
+        <w:jc w:val="both"/>
+        <w:rPr>
           <w:sz w:val="24"/>
           <w:szCs w:val="24"/>
         </w:rPr>
@@ -53,6 +153,13 @@
         </w:rPr>
         <w:t>El juego será en 2D tipo Mario Bros.</w:t>
       </w:r>
+      <w:r>
+        <w:rPr>
+          <w:sz w:val="24"/>
+          <w:szCs w:val="24"/>
+        </w:rPr>
+        <w:t xml:space="preserve"> La idea es que al principio del juego se muestre un video con una sinopsis corta  dando un resumen de la historia del juego. Adicional, en cada uno de los niveles también se plantea mostrar un video corto sobre algún acontecimiento importante. Todo esto, para dar un resumen al capítulo escogido.</w:t>
+      </w:r>
     </w:p>
     <w:p>
       <w:pPr>
@@ -119,23 +226,7 @@
           <w:sz w:val="24"/>
           <w:szCs w:val="24"/>
         </w:rPr>
-        <w:t xml:space="preserve">Investigando el origen de it, encuentran varios casetes de un payaso llamado </w:t>
-      </w:r>
-      <w:proofErr w:type="spellStart"/>
-      <w:r>
-        <w:rPr>
-          <w:sz w:val="24"/>
-          <w:szCs w:val="24"/>
-        </w:rPr>
-        <w:t>Krusto</w:t>
-      </w:r>
-      <w:proofErr w:type="spellEnd"/>
-      <w:r>
-        <w:rPr>
-          <w:sz w:val="24"/>
-          <w:szCs w:val="24"/>
-        </w:rPr>
-        <w:t xml:space="preserve"> (it). Luego it aparece, y los adolescentes se enfrentan con el payaso. Homero valientemente lanza balas, it responde a sus ataques lanzándole agua. Finalmente Homero lanza una bomba </w:t>
+        <w:t xml:space="preserve">Investigando el origen de it, encuentran varios casetes de un payaso llamado Krusto (it). Luego it aparece, y los adolescentes se enfrentan con el payaso. Homero valientemente lanza balas, it responde a sus ataques lanzándole agua. Finalmente Homero lanza una bomba </w:t>
       </w:r>
       <w:r>
         <w:rPr>
@@ -178,23 +269,7 @@
           <w:sz w:val="24"/>
           <w:szCs w:val="24"/>
         </w:rPr>
-        <w:t xml:space="preserve">Homero y sus compañeros se dirigen a la casa abandonada donde se encuentra it. Allí dentro de la casa it se hace presente y ataca a Homero lanzándole golpes. Homero cae en cuenta que puede engañar al payaso para que se coma unas bombas,  </w:t>
-      </w:r>
-      <w:proofErr w:type="gramStart"/>
-      <w:r>
-        <w:rPr>
-          <w:sz w:val="24"/>
-          <w:szCs w:val="24"/>
-        </w:rPr>
-        <w:t>lanza bombas</w:t>
-      </w:r>
-      <w:proofErr w:type="gramEnd"/>
-      <w:r>
-        <w:rPr>
-          <w:sz w:val="24"/>
-          <w:szCs w:val="24"/>
-        </w:rPr>
-        <w:t xml:space="preserve"> y el payaso se las come pensando que es gracioso. Finalmente con una gran explosión el payaso es vencido.</w:t>
+        <w:t>Homero y sus compañeros se dirigen a la casa abandonada donde se encuentra it. Allí dentro de la casa it se hace presente y ataca a Homero lanzándole golpes. Homero cae en cuenta que puede engañar al payaso para que se coma unas bombas,  lanza bombas y el payaso se las come pensando que es gracioso. Finalmente con una gran explosión el payaso es vencido.</w:t>
       </w:r>
     </w:p>
     <w:p>
@@ -253,7 +328,15 @@
           <w:sz w:val="24"/>
           <w:szCs w:val="24"/>
         </w:rPr>
-        <w:t xml:space="preserve">it se hace presente de nuevo. Homero y sus amigos ya en su adultes cumplirán la promesa que hicieron. El payaso se roba a los hijos de Marge y van a rescatarlos y vencer el payaso. Llegan a la casa abandonada e it estaba allí con los hijos de Marge. Homero y sus amigos luchan contra it, una especie de doctor ataca a homero y ase que el payaso aumente su poder. Los hijos de Marge proponen romper un letrero que está recibiendo el poder de it, y finalmente </w:t>
+        <w:t xml:space="preserve">it se hace presente de nuevo. Homero y sus amigos ya en su adultes cumplirán la promesa que hicieron. El payaso se roba a los hijos de Marge y van a rescatarlos y vencer el payaso. Llegan a la casa abandonada e it estaba allí con los hijos </w:t>
+      </w:r>
+      <w:r>
+        <w:rPr>
+          <w:sz w:val="24"/>
+          <w:szCs w:val="24"/>
+        </w:rPr>
+        <w:lastRenderedPageBreak/>
+        <w:t xml:space="preserve">de Marge. Homero y sus amigos luchan contra it, una especie de doctor ataca a homero y ase que el payaso aumente su poder. Los hijos de Marge proponen romper un letrero que está recibiendo el poder de it, y finalmente </w:t>
       </w:r>
       <w:r>
         <w:rPr>
@@ -290,6 +373,311 @@
           <w:szCs w:val="24"/>
         </w:rPr>
         <w:t xml:space="preserve"> </w:t>
+      </w:r>
+    </w:p>
+    <w:p>
+      <w:pPr>
+        <w:jc w:val="center"/>
+        <w:rPr>
+          <w:b/>
+          <w:bCs/>
+          <w:noProof/>
+          <w:sz w:val="24"/>
+          <w:szCs w:val="24"/>
+        </w:rPr>
+      </w:pPr>
+      <w:r>
+        <w:rPr>
+          <w:b/>
+          <w:bCs/>
+          <w:noProof/>
+          <w:sz w:val="24"/>
+          <w:szCs w:val="24"/>
+        </w:rPr>
+        <w:drawing>
+          <wp:inline distT="0" distB="0" distL="0" distR="0" wp14:anchorId="5E00479A" wp14:editId="4BC7D269">
+            <wp:extent cx="3593533" cy="434402"/>
+            <wp:effectExtent l="0" t="0" r="6985" b="3810"/>
+            <wp:docPr id="1760938654" name="Imagen 2" descr="Un dibujo de un perro&#10;&#10;Descripción generada automáticamente con confianza media"/>
+            <wp:cNvGraphicFramePr>
+              <a:graphicFrameLocks xmlns:a="http://schemas.openxmlformats.org/drawingml/2006/main" noChangeAspect="1"/>
+            </wp:cNvGraphicFramePr>
+            <a:graphic xmlns:a="http://schemas.openxmlformats.org/drawingml/2006/main">
+              <a:graphicData uri="http://schemas.openxmlformats.org/drawingml/2006/picture">
+                <pic:pic xmlns:pic="http://schemas.openxmlformats.org/drawingml/2006/picture">
+                  <pic:nvPicPr>
+                    <pic:cNvPr id="1760938654" name="Imagen 2" descr="Un dibujo de un perro&#10;&#10;Descripción generada automáticamente con confianza media"/>
+                    <pic:cNvPicPr/>
+                  </pic:nvPicPr>
+                  <pic:blipFill>
+                    <a:blip r:embed="rId4">
+                      <a:extLst>
+                        <a:ext uri="{28A0092B-C50C-407E-A947-70E740481C1C}">
+                          <a14:useLocalDpi xmlns:a14="http://schemas.microsoft.com/office/drawing/2010/main" val="0"/>
+                        </a:ext>
+                      </a:extLst>
+                    </a:blip>
+                    <a:stretch>
+                      <a:fillRect/>
+                    </a:stretch>
+                  </pic:blipFill>
+                  <pic:spPr>
+                    <a:xfrm>
+                      <a:off x="0" y="0"/>
+                      <a:ext cx="3657314" cy="442112"/>
+                    </a:xfrm>
+                    <a:prstGeom prst="rect">
+                      <a:avLst/>
+                    </a:prstGeom>
+                  </pic:spPr>
+                </pic:pic>
+              </a:graphicData>
+            </a:graphic>
+          </wp:inline>
+        </w:drawing>
+      </w:r>
+    </w:p>
+    <w:p>
+      <w:pPr>
+        <w:jc w:val="center"/>
+        <w:rPr>
+          <w:b/>
+          <w:bCs/>
+          <w:sz w:val="24"/>
+          <w:szCs w:val="24"/>
+        </w:rPr>
+      </w:pPr>
+      <w:r>
+        <w:rPr>
+          <w:b/>
+          <w:bCs/>
+          <w:noProof/>
+          <w:sz w:val="24"/>
+          <w:szCs w:val="24"/>
+        </w:rPr>
+        <w:drawing>
+          <wp:inline distT="0" distB="0" distL="0" distR="0" wp14:anchorId="1782FF8D" wp14:editId="125473CC">
+            <wp:extent cx="1741437" cy="441423"/>
+            <wp:effectExtent l="0" t="0" r="0" b="0"/>
+            <wp:docPr id="1409880873" name="Imagen 1" descr="Interfaz de usuario gráfica&#10;&#10;Descripción generada automáticamente con confianza baja"/>
+            <wp:cNvGraphicFramePr>
+              <a:graphicFrameLocks xmlns:a="http://schemas.openxmlformats.org/drawingml/2006/main" noChangeAspect="1"/>
+            </wp:cNvGraphicFramePr>
+            <a:graphic xmlns:a="http://schemas.openxmlformats.org/drawingml/2006/main">
+              <a:graphicData uri="http://schemas.openxmlformats.org/drawingml/2006/picture">
+                <pic:pic xmlns:pic="http://schemas.openxmlformats.org/drawingml/2006/picture">
+                  <pic:nvPicPr>
+                    <pic:cNvPr id="1409880873" name="Imagen 1" descr="Interfaz de usuario gráfica&#10;&#10;Descripción generada automáticamente con confianza baja"/>
+                    <pic:cNvPicPr/>
+                  </pic:nvPicPr>
+                  <pic:blipFill>
+                    <a:blip r:embed="rId5">
+                      <a:extLst>
+                        <a:ext uri="{28A0092B-C50C-407E-A947-70E740481C1C}">
+                          <a14:useLocalDpi xmlns:a14="http://schemas.microsoft.com/office/drawing/2010/main" val="0"/>
+                        </a:ext>
+                      </a:extLst>
+                    </a:blip>
+                    <a:stretch>
+                      <a:fillRect/>
+                    </a:stretch>
+                  </pic:blipFill>
+                  <pic:spPr>
+                    <a:xfrm>
+                      <a:off x="0" y="0"/>
+                      <a:ext cx="1804457" cy="457398"/>
+                    </a:xfrm>
+                    <a:prstGeom prst="rect">
+                      <a:avLst/>
+                    </a:prstGeom>
+                  </pic:spPr>
+                </pic:pic>
+              </a:graphicData>
+            </a:graphic>
+          </wp:inline>
+        </w:drawing>
+      </w:r>
+    </w:p>
+    <w:p>
+      <w:pPr>
+        <w:jc w:val="center"/>
+        <w:rPr>
+          <w:b/>
+          <w:bCs/>
+          <w:sz w:val="24"/>
+          <w:szCs w:val="24"/>
+        </w:rPr>
+      </w:pPr>
+      <w:r>
+        <w:rPr>
+          <w:b/>
+          <w:bCs/>
+          <w:sz w:val="24"/>
+          <w:szCs w:val="24"/>
+        </w:rPr>
+        <w:drawing>
+          <wp:inline distT="0" distB="0" distL="0" distR="0" wp14:anchorId="70B8C8DF" wp14:editId="0141A6A5">
+            <wp:extent cx="2009350" cy="1461843"/>
+            <wp:effectExtent l="0" t="0" r="0" b="5080"/>
+            <wp:docPr id="554992039" name="Imagen 1"/>
+            <wp:cNvGraphicFramePr>
+              <a:graphicFrameLocks xmlns:a="http://schemas.openxmlformats.org/drawingml/2006/main" noChangeAspect="1"/>
+            </wp:cNvGraphicFramePr>
+            <a:graphic xmlns:a="http://schemas.openxmlformats.org/drawingml/2006/main">
+              <a:graphicData uri="http://schemas.openxmlformats.org/drawingml/2006/picture">
+                <pic:pic xmlns:pic="http://schemas.openxmlformats.org/drawingml/2006/picture">
+                  <pic:nvPicPr>
+                    <pic:cNvPr id="554992039" name=""/>
+                    <pic:cNvPicPr/>
+                  </pic:nvPicPr>
+                  <pic:blipFill>
+                    <a:blip r:embed="rId6"/>
+                    <a:stretch>
+                      <a:fillRect/>
+                    </a:stretch>
+                  </pic:blipFill>
+                  <pic:spPr>
+                    <a:xfrm>
+                      <a:off x="0" y="0"/>
+                      <a:ext cx="2022074" cy="1471100"/>
+                    </a:xfrm>
+                    <a:prstGeom prst="rect">
+                      <a:avLst/>
+                    </a:prstGeom>
+                  </pic:spPr>
+                </pic:pic>
+              </a:graphicData>
+            </a:graphic>
+          </wp:inline>
+        </w:drawing>
+      </w:r>
+    </w:p>
+    <w:p>
+      <w:pPr>
+        <w:jc w:val="center"/>
+        <w:rPr>
+          <w:b/>
+          <w:bCs/>
+          <w:sz w:val="24"/>
+          <w:szCs w:val="24"/>
+        </w:rPr>
+      </w:pPr>
+      <w:r>
+        <w:rPr>
+          <w:noProof/>
+        </w:rPr>
+        <w:drawing>
+          <wp:inline distT="0" distB="0" distL="0" distR="0" wp14:anchorId="0195550D" wp14:editId="47CA4CD0">
+            <wp:extent cx="1986054" cy="1986054"/>
+            <wp:effectExtent l="0" t="0" r="0" b="0"/>
+            <wp:docPr id="494362867" name="Imagen 3" descr="Explosion Sprite png images | PNGEgg"/>
+            <wp:cNvGraphicFramePr>
+              <a:graphicFrameLocks xmlns:a="http://schemas.openxmlformats.org/drawingml/2006/main" noChangeAspect="1"/>
+            </wp:cNvGraphicFramePr>
+            <a:graphic xmlns:a="http://schemas.openxmlformats.org/drawingml/2006/main">
+              <a:graphicData uri="http://schemas.openxmlformats.org/drawingml/2006/picture">
+                <pic:pic xmlns:pic="http://schemas.openxmlformats.org/drawingml/2006/picture">
+                  <pic:nvPicPr>
+                    <pic:cNvPr id="0" name="Picture 1" descr="Explosion Sprite png images | PNGEgg"/>
+                    <pic:cNvPicPr>
+                      <a:picLocks noChangeAspect="1" noChangeArrowheads="1"/>
+                    </pic:cNvPicPr>
+                  </pic:nvPicPr>
+                  <pic:blipFill>
+                    <a:blip r:embed="rId7">
+                      <a:extLst>
+                        <a:ext uri="{28A0092B-C50C-407E-A947-70E740481C1C}">
+                          <a14:useLocalDpi xmlns:a14="http://schemas.microsoft.com/office/drawing/2010/main" val="0"/>
+                        </a:ext>
+                      </a:extLst>
+                    </a:blip>
+                    <a:srcRect/>
+                    <a:stretch>
+                      <a:fillRect/>
+                    </a:stretch>
+                  </pic:blipFill>
+                  <pic:spPr bwMode="auto">
+                    <a:xfrm>
+                      <a:off x="0" y="0"/>
+                      <a:ext cx="1994396" cy="1994396"/>
+                    </a:xfrm>
+                    <a:prstGeom prst="rect">
+                      <a:avLst/>
+                    </a:prstGeom>
+                    <a:noFill/>
+                    <a:ln>
+                      <a:noFill/>
+                    </a:ln>
+                  </pic:spPr>
+                </pic:pic>
+              </a:graphicData>
+            </a:graphic>
+          </wp:inline>
+        </w:drawing>
+      </w:r>
+    </w:p>
+    <w:p>
+      <w:pPr>
+        <w:jc w:val="center"/>
+        <w:rPr>
+          <w:b/>
+          <w:bCs/>
+          <w:sz w:val="24"/>
+          <w:szCs w:val="24"/>
+        </w:rPr>
+      </w:pPr>
+      <w:r>
+        <w:rPr>
+          <w:noProof/>
+        </w:rPr>
+        <w:drawing>
+          <wp:inline distT="0" distB="0" distL="0" distR="0" wp14:anchorId="5A0C23C6" wp14:editId="349C42C2">
+            <wp:extent cx="3389686" cy="1696437"/>
+            <wp:effectExtent l="0" t="0" r="1270" b="0"/>
+            <wp:docPr id="1606008996" name="Imagen 4" descr="Abandoned house staircase: Más de 150 ilustraciones y dibujos de stock con  licencia libres de regalías | Shutterstock"/>
+            <wp:cNvGraphicFramePr>
+              <a:graphicFrameLocks xmlns:a="http://schemas.openxmlformats.org/drawingml/2006/main" noChangeAspect="1"/>
+            </wp:cNvGraphicFramePr>
+            <a:graphic xmlns:a="http://schemas.openxmlformats.org/drawingml/2006/main">
+              <a:graphicData uri="http://schemas.openxmlformats.org/drawingml/2006/picture">
+                <pic:pic xmlns:pic="http://schemas.openxmlformats.org/drawingml/2006/picture">
+                  <pic:nvPicPr>
+                    <pic:cNvPr id="0" name="Picture 3" descr="Abandoned house staircase: Más de 150 ilustraciones y dibujos de stock con  licencia libres de regalías | Shutterstock"/>
+                    <pic:cNvPicPr>
+                      <a:picLocks noChangeAspect="1" noChangeArrowheads="1"/>
+                    </pic:cNvPicPr>
+                  </pic:nvPicPr>
+                  <pic:blipFill>
+                    <a:blip r:embed="rId8">
+                      <a:extLst>
+                        <a:ext uri="{28A0092B-C50C-407E-A947-70E740481C1C}">
+                          <a14:useLocalDpi xmlns:a14="http://schemas.microsoft.com/office/drawing/2010/main" val="0"/>
+                        </a:ext>
+                      </a:extLst>
+                    </a:blip>
+                    <a:srcRect/>
+                    <a:stretch>
+                      <a:fillRect/>
+                    </a:stretch>
+                  </pic:blipFill>
+                  <pic:spPr bwMode="auto">
+                    <a:xfrm>
+                      <a:off x="0" y="0"/>
+                      <a:ext cx="3413109" cy="1708159"/>
+                    </a:xfrm>
+                    <a:prstGeom prst="rect">
+                      <a:avLst/>
+                    </a:prstGeom>
+                    <a:noFill/>
+                    <a:ln>
+                      <a:noFill/>
+                    </a:ln>
+                  </pic:spPr>
+                </pic:pic>
+              </a:graphicData>
+            </a:graphic>
+          </wp:inline>
+        </w:drawing>
       </w:r>
     </w:p>
     <w:p>
@@ -314,52 +702,53 @@
     <w:p>
       <w:pPr>
         <w:rPr>
-          <w:sz w:val="28"/>
-          <w:szCs w:val="28"/>
-        </w:rPr>
-      </w:pPr>
-      <w:r>
-        <w:rPr>
-          <w:sz w:val="28"/>
-          <w:szCs w:val="28"/>
-        </w:rPr>
-        <w:t xml:space="preserve">- </w:t>
-      </w:r>
-      <w:r>
-        <w:rPr>
-          <w:sz w:val="28"/>
-          <w:szCs w:val="28"/>
-        </w:rPr>
-        <w:t>Rebote de las bombas</w:t>
-      </w:r>
-      <w:r>
-        <w:rPr>
-          <w:sz w:val="28"/>
-          <w:szCs w:val="28"/>
-        </w:rPr>
-        <w:t>.</w:t>
-      </w:r>
-    </w:p>
-    <w:p>
-      <w:pPr>
-        <w:rPr>
-          <w:sz w:val="28"/>
-          <w:szCs w:val="28"/>
-        </w:rPr>
-      </w:pPr>
-      <w:r>
-        <w:rPr>
-          <w:sz w:val="28"/>
-          <w:szCs w:val="28"/>
-        </w:rPr>
-        <w:t xml:space="preserve">- </w:t>
-      </w:r>
-      <w:r>
-        <w:rPr>
-          <w:sz w:val="28"/>
-          <w:szCs w:val="28"/>
-        </w:rPr>
-        <w:t>Movimiento parabólico.</w:t>
+          <w:sz w:val="24"/>
+          <w:szCs w:val="24"/>
+        </w:rPr>
+      </w:pPr>
+      <w:r>
+        <w:rPr>
+          <w:sz w:val="24"/>
+          <w:szCs w:val="24"/>
+        </w:rPr>
+        <w:t>- Rebote de las bombas</w:t>
+      </w:r>
+      <w:r>
+        <w:rPr>
+          <w:sz w:val="24"/>
+          <w:szCs w:val="24"/>
+        </w:rPr>
+        <w:t>: Para dar una simulación de que las bombas y otros objetos reboten con ciertos obstáculos.</w:t>
+      </w:r>
+    </w:p>
+    <w:p>
+      <w:pPr>
+        <w:rPr>
+          <w:sz w:val="24"/>
+          <w:szCs w:val="24"/>
+        </w:rPr>
+      </w:pPr>
+      <w:r>
+        <w:rPr>
+          <w:sz w:val="24"/>
+          <w:szCs w:val="24"/>
+        </w:rPr>
+        <w:lastRenderedPageBreak/>
+        <w:t>- Movimiento parabólico</w:t>
+      </w:r>
+      <w:r>
+        <w:rPr>
+          <w:sz w:val="24"/>
+          <w:szCs w:val="24"/>
+        </w:rPr>
+        <w:t xml:space="preserve">: Para dar una simulación de que las bombas </w:t>
+      </w:r>
+      <w:r>
+        <w:rPr>
+          <w:sz w:val="24"/>
+          <w:szCs w:val="24"/>
+        </w:rPr>
+        <w:t>caen poco a poco.</w:t>
       </w:r>
     </w:p>
     <w:sectPr>
@@ -975,6 +1364,7 @@
   <w:style w:type="character" w:default="1" w:styleId="Fuentedeprrafopredeter">
     <w:name w:val="Default Paragraph Font"/>
     <w:uiPriority w:val="1"/>
+    <w:semiHidden/>
     <w:unhideWhenUsed/>
   </w:style>
   <w:style w:type="table" w:default="1" w:styleId="Tablanormal">

</xml_diff>